<commit_message>
Update File Document Git
</commit_message>
<xml_diff>
--- a/Git y GitLab.docx
+++ b/Git y GitLab.docx
@@ -67,20 +67,7 @@
           <w:szCs w:val="24"/>
           <w:lang w:eastAsia="es-CO"/>
         </w:rPr>
-        <w:t> que te permite rastrear los cambios realizados en los archivos. Las empresas y los programadores suelen utilizar el GIT para colaborar en el desarrollo de software</w:t>
-      </w:r>
-      <w:bookmarkStart w:id="0" w:name="_GoBack"/>
-      <w:bookmarkEnd w:id="0"/>
-      <w:r>
-        <w:rPr>
-          <w:rFonts w:ascii="Arial" w:eastAsia="Times New Roman" w:hAnsi="Arial" w:cs="Arial"/>
-          <w:color w:val="36344D"/>
-          <w:spacing w:val="5"/>
-          <w:sz w:val="24"/>
-          <w:szCs w:val="24"/>
-          <w:lang w:eastAsia="es-CO"/>
-        </w:rPr>
-        <w:t xml:space="preserve"> y aplicaciones.</w:t>
+        <w:t> que te permite rastrear los cambios realizados en los archivos. Las empresas y los programadores suelen utilizar el GIT para colaborar en el desarrollo de software y aplicaciones.</w:t>
       </w:r>
     </w:p>
     <w:p>
@@ -892,7 +879,6 @@
           <w:lang w:eastAsia="es-CO"/>
         </w:rPr>
       </w:pPr>
-      <w:proofErr w:type="gramStart"/>
       <w:r>
         <w:rPr>
           <w:rFonts w:ascii="Arial" w:eastAsia="Times New Roman" w:hAnsi="Arial" w:cs="Arial"/>
@@ -902,19 +888,7 @@
           <w:highlight w:val="cyan"/>
           <w:lang w:eastAsia="es-CO"/>
         </w:rPr>
-        <w:t>git</w:t>
-      </w:r>
-      <w:proofErr w:type="gramEnd"/>
-      <w:r>
-        <w:rPr>
-          <w:rFonts w:ascii="Arial" w:eastAsia="Times New Roman" w:hAnsi="Arial" w:cs="Arial"/>
-          <w:color w:val="212529"/>
-          <w:sz w:val="24"/>
-          <w:szCs w:val="24"/>
-          <w:highlight w:val="cyan"/>
-          <w:lang w:eastAsia="es-CO"/>
-        </w:rPr>
-        <w:t xml:space="preserve"> commit –m “El mensaje que acompaña al commit va aquí”</w:t>
+        <w:t>git commit –m “El mensaje que acompaña al commit va aquí”</w:t>
       </w:r>
     </w:p>
     <w:p>
@@ -974,14 +948,26 @@
           <w:szCs w:val="24"/>
           <w:lang w:eastAsia="es-CO"/>
         </w:rPr>
-        <w:t>Ten en cuenta que los cambios confirmados no llegarán al repositorio remoto.</w:t>
-      </w:r>
-    </w:p>
-    <w:p>
-      <w:pPr>
+        <w:t>Ten en cuenta que los cambios confirmados no</w:t>
+      </w:r>
+      <w:r>
+        <w:rPr>
+          <w:rFonts w:ascii="Arial" w:eastAsia="Times New Roman" w:hAnsi="Arial" w:cs="Arial"/>
+          <w:color w:val="36344D"/>
+          <w:spacing w:val="5"/>
+          <w:sz w:val="24"/>
+          <w:szCs w:val="24"/>
+          <w:lang w:eastAsia="es-CO"/>
+        </w:rPr>
+        <w:t xml:space="preserve"> llegarán al repositorio remoto</w:t>
+      </w:r>
+    </w:p>
+    <w:p>
+      <w:pPr>
+        <w:pStyle w:val="Prrafodelista"/>
         <w:numPr>
           <w:ilvl w:val="0"/>
-          <w:numId w:val="7"/>
+          <w:numId w:val="43"/>
         </w:numPr>
         <w:spacing w:before="100" w:beforeAutospacing="1" w:after="120" w:line="390" w:lineRule="atLeast"/>
         <w:rPr>
@@ -996,45 +982,35 @@
       <w:r>
         <w:rPr>
           <w:rFonts w:ascii="Arial" w:eastAsia="Times New Roman" w:hAnsi="Arial" w:cs="Arial"/>
-          <w:b/>
           <w:bCs/>
           <w:color w:val="36344D"/>
           <w:spacing w:val="5"/>
           <w:sz w:val="24"/>
           <w:szCs w:val="24"/>
-          <w:lang w:eastAsia="es-CO"/>
-        </w:rPr>
-        <w:t xml:space="preserve">git </w:t>
-      </w:r>
-      <w:proofErr w:type="spellStart"/>
-      <w:r>
-        <w:rPr>
-          <w:rFonts w:ascii="Arial" w:eastAsia="Times New Roman" w:hAnsi="Arial" w:cs="Arial"/>
-          <w:b/>
-          <w:bCs/>
+          <w:highlight w:val="yellow"/>
+          <w:lang w:eastAsia="es-CO"/>
+        </w:rPr>
+        <w:t>git config</w:t>
+      </w:r>
+      <w:r>
+        <w:rPr>
+          <w:rFonts w:ascii="Arial" w:eastAsia="Times New Roman" w:hAnsi="Arial" w:cs="Arial"/>
           <w:color w:val="36344D"/>
           <w:spacing w:val="5"/>
           <w:sz w:val="24"/>
           <w:szCs w:val="24"/>
           <w:lang w:eastAsia="es-CO"/>
         </w:rPr>
-        <w:t>config</w:t>
-      </w:r>
-      <w:proofErr w:type="spellEnd"/>
-      <w:r>
-        <w:rPr>
-          <w:rFonts w:ascii="Arial" w:eastAsia="Times New Roman" w:hAnsi="Arial" w:cs="Arial"/>
-          <w:color w:val="36344D"/>
-          <w:spacing w:val="5"/>
-          <w:sz w:val="24"/>
-          <w:szCs w:val="24"/>
-          <w:lang w:eastAsia="es-CO"/>
-        </w:rPr>
         <w:t> puede ser usado para establecer una configuración específica de usuario, como el email, nombre de usuario y tipo de formato, etc. Por ejemplo, el siguiente comando se usa para establecer un email:</w:t>
       </w:r>
     </w:p>
     <w:p>
       <w:pPr>
+        <w:pStyle w:val="Prrafodelista"/>
+        <w:numPr>
+          <w:ilvl w:val="0"/>
+          <w:numId w:val="44"/>
+        </w:numPr>
         <w:tabs>
           <w:tab w:val="left" w:pos="916"/>
           <w:tab w:val="left" w:pos="1832"/>
@@ -1062,78 +1038,24 @@
           <w:lang w:eastAsia="es-CO"/>
         </w:rPr>
       </w:pPr>
-      <w:proofErr w:type="gramStart"/>
       <w:r>
         <w:rPr>
           <w:rFonts w:ascii="Arial" w:eastAsia="Times New Roman" w:hAnsi="Arial" w:cs="Arial"/>
           <w:color w:val="212529"/>
           <w:sz w:val="24"/>
           <w:szCs w:val="24"/>
-          <w:lang w:eastAsia="es-CO"/>
-        </w:rPr>
-        <w:t>git</w:t>
-      </w:r>
-      <w:proofErr w:type="gramEnd"/>
-      <w:r>
-        <w:rPr>
-          <w:rFonts w:ascii="Arial" w:eastAsia="Times New Roman" w:hAnsi="Arial" w:cs="Arial"/>
-          <w:color w:val="212529"/>
-          <w:sz w:val="24"/>
-          <w:szCs w:val="24"/>
-          <w:lang w:eastAsia="es-CO"/>
-        </w:rPr>
-        <w:t xml:space="preserve"> </w:t>
-      </w:r>
-      <w:proofErr w:type="spellStart"/>
-      <w:r>
-        <w:rPr>
-          <w:rFonts w:ascii="Arial" w:eastAsia="Times New Roman" w:hAnsi="Arial" w:cs="Arial"/>
-          <w:color w:val="212529"/>
-          <w:sz w:val="24"/>
-          <w:szCs w:val="24"/>
-          <w:lang w:eastAsia="es-CO"/>
-        </w:rPr>
-        <w:t>config</w:t>
-      </w:r>
-      <w:proofErr w:type="spellEnd"/>
-      <w:r>
-        <w:rPr>
-          <w:rFonts w:ascii="Arial" w:eastAsia="Times New Roman" w:hAnsi="Arial" w:cs="Arial"/>
-          <w:color w:val="212529"/>
-          <w:sz w:val="24"/>
-          <w:szCs w:val="24"/>
-          <w:lang w:eastAsia="es-CO"/>
-        </w:rPr>
-        <w:t xml:space="preserve"> --global </w:t>
-      </w:r>
-      <w:proofErr w:type="spellStart"/>
-      <w:r>
-        <w:rPr>
-          <w:rFonts w:ascii="Arial" w:eastAsia="Times New Roman" w:hAnsi="Arial" w:cs="Arial"/>
-          <w:color w:val="212529"/>
-          <w:sz w:val="24"/>
-          <w:szCs w:val="24"/>
-          <w:lang w:eastAsia="es-CO"/>
-        </w:rPr>
-        <w:t>user.email</w:t>
-      </w:r>
-      <w:proofErr w:type="spellEnd"/>
-      <w:r>
-        <w:rPr>
-          <w:rFonts w:ascii="Arial" w:eastAsia="Times New Roman" w:hAnsi="Arial" w:cs="Arial"/>
-          <w:color w:val="212529"/>
-          <w:sz w:val="24"/>
-          <w:szCs w:val="24"/>
-          <w:lang w:eastAsia="es-CO"/>
-        </w:rPr>
-        <w:t xml:space="preserve"> tuemail@ejemplo.com</w:t>
-      </w:r>
-    </w:p>
-    <w:p>
-      <w:pPr>
+          <w:highlight w:val="cyan"/>
+          <w:lang w:eastAsia="es-CO"/>
+        </w:rPr>
+        <w:t>git config --global user.email tuemail@ejemplo.com</w:t>
+      </w:r>
+    </w:p>
+    <w:p>
+      <w:pPr>
+        <w:pStyle w:val="Prrafodelista"/>
         <w:numPr>
           <w:ilvl w:val="0"/>
-          <w:numId w:val="8"/>
+          <w:numId w:val="44"/>
         </w:numPr>
         <w:spacing w:before="100" w:beforeAutospacing="1" w:after="120" w:line="390" w:lineRule="atLeast"/>
         <w:rPr>
@@ -1156,6 +1078,8 @@
         </w:rPr>
         <w:t>La opción -global le dice a GIT que vas a usar ese correo electrónico para todos los repositorios locales. Si quieres utilizar diferentes correos electrónicos para diferentes repositorios, usa el siguiente comando:</w:t>
       </w:r>
+      <w:bookmarkStart w:id="0" w:name="_GoBack"/>
+      <w:bookmarkEnd w:id="0"/>
     </w:p>
     <w:p>
       <w:pPr>
@@ -1178,6 +1102,7 @@
           <w:tab w:val="left" w:pos="14656"/>
         </w:tabs>
         <w:spacing w:after="0" w:line="240" w:lineRule="auto"/>
+        <w:ind w:left="1416"/>
         <w:rPr>
           <w:rFonts w:ascii="Arial" w:eastAsia="Times New Roman" w:hAnsi="Arial" w:cs="Arial"/>
           <w:color w:val="212529"/>
@@ -1186,71 +1111,16 @@
           <w:lang w:eastAsia="es-CO"/>
         </w:rPr>
       </w:pPr>
-      <w:proofErr w:type="gramStart"/>
       <w:r>
         <w:rPr>
           <w:rFonts w:ascii="Arial" w:eastAsia="Times New Roman" w:hAnsi="Arial" w:cs="Arial"/>
           <w:color w:val="212529"/>
           <w:sz w:val="24"/>
           <w:szCs w:val="24"/>
-          <w:lang w:eastAsia="es-CO"/>
-        </w:rPr>
-        <w:t>git</w:t>
-      </w:r>
-      <w:proofErr w:type="gramEnd"/>
-      <w:r>
-        <w:rPr>
-          <w:rFonts w:ascii="Arial" w:eastAsia="Times New Roman" w:hAnsi="Arial" w:cs="Arial"/>
-          <w:color w:val="212529"/>
-          <w:sz w:val="24"/>
-          <w:szCs w:val="24"/>
-          <w:lang w:eastAsia="es-CO"/>
-        </w:rPr>
-        <w:t xml:space="preserve"> </w:t>
-      </w:r>
-      <w:proofErr w:type="spellStart"/>
-      <w:r>
-        <w:rPr>
-          <w:rFonts w:ascii="Arial" w:eastAsia="Times New Roman" w:hAnsi="Arial" w:cs="Arial"/>
-          <w:color w:val="212529"/>
-          <w:sz w:val="24"/>
-          <w:szCs w:val="24"/>
-          <w:lang w:eastAsia="es-CO"/>
-        </w:rPr>
-        <w:t>config</w:t>
-      </w:r>
-      <w:proofErr w:type="spellEnd"/>
-      <w:r>
-        <w:rPr>
-          <w:rFonts w:ascii="Arial" w:eastAsia="Times New Roman" w:hAnsi="Arial" w:cs="Arial"/>
-          <w:color w:val="212529"/>
-          <w:sz w:val="24"/>
-          <w:szCs w:val="24"/>
-          <w:lang w:eastAsia="es-CO"/>
-        </w:rPr>
-        <w:t xml:space="preserve"> --local </w:t>
-      </w:r>
-      <w:proofErr w:type="spellStart"/>
-      <w:r>
-        <w:rPr>
-          <w:rFonts w:ascii="Arial" w:eastAsia="Times New Roman" w:hAnsi="Arial" w:cs="Arial"/>
-          <w:color w:val="212529"/>
-          <w:sz w:val="24"/>
-          <w:szCs w:val="24"/>
-          <w:lang w:eastAsia="es-CO"/>
-        </w:rPr>
-        <w:t>user.email</w:t>
-      </w:r>
-      <w:proofErr w:type="spellEnd"/>
-      <w:r>
-        <w:rPr>
-          <w:rFonts w:ascii="Arial" w:eastAsia="Times New Roman" w:hAnsi="Arial" w:cs="Arial"/>
-          <w:color w:val="212529"/>
-          <w:sz w:val="24"/>
-          <w:szCs w:val="24"/>
-          <w:lang w:eastAsia="es-CO"/>
-        </w:rPr>
-        <w:t xml:space="preserve"> tuemail@ejemplo.com</w:t>
+          <w:highlight w:val="cyan"/>
+          <w:lang w:eastAsia="es-CO"/>
+        </w:rPr>
+        <w:t>git config --local user.email tuemail@ejemplo.com</w:t>
       </w:r>
     </w:p>
     <w:p>
@@ -2098,7 +1968,29 @@
           <w:szCs w:val="24"/>
           <w:lang w:eastAsia="es-CO"/>
         </w:rPr>
-        <w:t xml:space="preserve"> add </w:t>
+        <w:t xml:space="preserve"> </w:t>
+      </w:r>
+      <w:proofErr w:type="spellStart"/>
+      <w:r>
+        <w:rPr>
+          <w:rFonts w:ascii="Arial" w:eastAsia="Times New Roman" w:hAnsi="Arial" w:cs="Arial"/>
+          <w:color w:val="212529"/>
+          <w:sz w:val="24"/>
+          <w:szCs w:val="24"/>
+          <w:lang w:eastAsia="es-CO"/>
+        </w:rPr>
+        <w:t>add</w:t>
+      </w:r>
+      <w:proofErr w:type="spellEnd"/>
+      <w:r>
+        <w:rPr>
+          <w:rFonts w:ascii="Arial" w:eastAsia="Times New Roman" w:hAnsi="Arial" w:cs="Arial"/>
+          <w:color w:val="212529"/>
+          <w:sz w:val="24"/>
+          <w:szCs w:val="24"/>
+          <w:lang w:eastAsia="es-CO"/>
+        </w:rPr>
+        <w:t xml:space="preserve"> </w:t>
       </w:r>
       <w:proofErr w:type="spellStart"/>
       <w:r>
@@ -9637,7 +9529,27 @@
           <w:szCs w:val="24"/>
           <w:lang w:eastAsia="es-CO"/>
         </w:rPr>
-        <w:t xml:space="preserve"> deshará el commit que le hemos indicado, pero creará un nuevo commit deshaciendo la anterior:</w:t>
+        <w:t xml:space="preserve"> deshará el </w:t>
+      </w:r>
+      <w:proofErr w:type="spellStart"/>
+      <w:r>
+        <w:rPr>
+          <w:rFonts w:ascii="Arial" w:eastAsia="Times New Roman" w:hAnsi="Arial" w:cs="Arial"/>
+          <w:sz w:val="24"/>
+          <w:szCs w:val="24"/>
+          <w:lang w:eastAsia="es-CO"/>
+        </w:rPr>
+        <w:t>commit</w:t>
+      </w:r>
+      <w:proofErr w:type="spellEnd"/>
+      <w:r>
+        <w:rPr>
+          <w:rFonts w:ascii="Arial" w:eastAsia="Times New Roman" w:hAnsi="Arial" w:cs="Arial"/>
+          <w:sz w:val="24"/>
+          <w:szCs w:val="24"/>
+          <w:lang w:eastAsia="es-CO"/>
+        </w:rPr>
+        <w:t xml:space="preserve"> que le hemos indicado, pero creará un nuevo commit deshaciendo la anterior:</w:t>
       </w:r>
     </w:p>
     <w:p>
@@ -12122,7 +12034,27 @@
           <w:sz w:val="24"/>
           <w:szCs w:val="24"/>
         </w:rPr>
-        <w:t xml:space="preserve"> add </w:t>
+        <w:t xml:space="preserve"> </w:t>
+      </w:r>
+      <w:proofErr w:type="spellStart"/>
+      <w:r>
+        <w:rPr>
+          <w:rFonts w:ascii="Arial" w:hAnsi="Arial" w:cs="Arial"/>
+          <w:color w:val="666666"/>
+          <w:sz w:val="24"/>
+          <w:szCs w:val="24"/>
+        </w:rPr>
+        <w:t>add</w:t>
+      </w:r>
+      <w:proofErr w:type="spellEnd"/>
+      <w:r>
+        <w:rPr>
+          <w:rFonts w:ascii="Arial" w:hAnsi="Arial" w:cs="Arial"/>
+          <w:color w:val="666666"/>
+          <w:sz w:val="24"/>
+          <w:szCs w:val="24"/>
+        </w:rPr>
+        <w:t xml:space="preserve"> </w:t>
       </w:r>
       <w:proofErr w:type="spellStart"/>
       <w:r>
@@ -12193,7 +12125,23 @@
           <w:rFonts w:ascii="Arial" w:hAnsi="Arial" w:cs="Arial"/>
           <w:color w:val="727272"/>
         </w:rPr>
-        <w:t xml:space="preserve"> utilizando git commit. Al guardar podrás especificar un mensaje para identificar el cambio que realizaste o agregar un comentario.</w:t>
+        <w:t xml:space="preserve"> utilizando git </w:t>
+      </w:r>
+      <w:proofErr w:type="spellStart"/>
+      <w:r>
+        <w:rPr>
+          <w:rFonts w:ascii="Arial" w:hAnsi="Arial" w:cs="Arial"/>
+          <w:color w:val="727272"/>
+        </w:rPr>
+        <w:t>commit</w:t>
+      </w:r>
+      <w:proofErr w:type="spellEnd"/>
+      <w:r>
+        <w:rPr>
+          <w:rFonts w:ascii="Arial" w:hAnsi="Arial" w:cs="Arial"/>
+          <w:color w:val="727272"/>
+        </w:rPr>
+        <w:t>. Al guardar podrás especificar un mensaje para identificar el cambio que realizaste o agregar un comentario.</w:t>
       </w:r>
     </w:p>
     <w:p>
@@ -13054,8 +13002,22 @@
           <w:spacing w:val="8"/>
           <w:bdr w:val="none" w:sz="0" w:space="0" w:color="auto" w:frame="1"/>
         </w:rPr>
-        <w:t xml:space="preserve"> add</w:t>
-      </w:r>
+        <w:t xml:space="preserve"> </w:t>
+      </w:r>
+      <w:proofErr w:type="spellStart"/>
+      <w:r>
+        <w:rPr>
+          <w:rStyle w:val="Textoennegrita"/>
+          <w:rFonts w:ascii="Arial" w:hAnsi="Arial" w:cs="Arial"/>
+          <w:b w:val="0"/>
+          <w:bCs w:val="0"/>
+          <w:color w:val="333333"/>
+          <w:spacing w:val="8"/>
+          <w:bdr w:val="none" w:sz="0" w:space="0" w:color="auto" w:frame="1"/>
+        </w:rPr>
+        <w:t>add</w:t>
+      </w:r>
+      <w:proofErr w:type="spellEnd"/>
     </w:p>
     <w:p>
       <w:pPr>
@@ -13134,7 +13096,27 @@
           <w:sz w:val="24"/>
           <w:szCs w:val="24"/>
         </w:rPr>
-        <w:t xml:space="preserve"> add </w:t>
+        <w:t xml:space="preserve"> </w:t>
+      </w:r>
+      <w:proofErr w:type="spellStart"/>
+      <w:r>
+        <w:rPr>
+          <w:rFonts w:ascii="Arial" w:hAnsi="Arial" w:cs="Arial"/>
+          <w:color w:val="666666"/>
+          <w:sz w:val="24"/>
+          <w:szCs w:val="24"/>
+        </w:rPr>
+        <w:t>add</w:t>
+      </w:r>
+      <w:proofErr w:type="spellEnd"/>
+      <w:r>
+        <w:rPr>
+          <w:rFonts w:ascii="Arial" w:hAnsi="Arial" w:cs="Arial"/>
+          <w:color w:val="666666"/>
+          <w:sz w:val="24"/>
+          <w:szCs w:val="24"/>
+        </w:rPr>
+        <w:t xml:space="preserve"> </w:t>
       </w:r>
       <w:proofErr w:type="spellStart"/>
       <w:r>
@@ -15758,6 +15740,119 @@
     </w:lvl>
   </w:abstractNum>
   <w:abstractNum w:abstractNumId="10" w15:restartNumberingAfterBreak="0">
+    <w:nsid w:val="1A364FBC"/>
+    <w:multiLevelType w:val="hybridMultilevel"/>
+    <w:tmpl w:val="4A3E967E"/>
+    <w:lvl w:ilvl="0" w:tplc="240A000B">
+      <w:start w:val="1"/>
+      <w:numFmt w:val="bullet"/>
+      <w:lvlText w:val=""/>
+      <w:lvlJc w:val="left"/>
+      <w:pPr>
+        <w:ind w:left="1428" w:hanging="360"/>
+      </w:pPr>
+      <w:rPr>
+        <w:rFonts w:ascii="Wingdings" w:hAnsi="Wingdings" w:hint="default"/>
+      </w:rPr>
+    </w:lvl>
+    <w:lvl w:ilvl="1" w:tplc="240A0003" w:tentative="1">
+      <w:start w:val="1"/>
+      <w:numFmt w:val="bullet"/>
+      <w:lvlText w:val="o"/>
+      <w:lvlJc w:val="left"/>
+      <w:pPr>
+        <w:ind w:left="2148" w:hanging="360"/>
+      </w:pPr>
+      <w:rPr>
+        <w:rFonts w:ascii="Courier New" w:hAnsi="Courier New" w:cs="Courier New" w:hint="default"/>
+      </w:rPr>
+    </w:lvl>
+    <w:lvl w:ilvl="2" w:tplc="240A0005" w:tentative="1">
+      <w:start w:val="1"/>
+      <w:numFmt w:val="bullet"/>
+      <w:lvlText w:val=""/>
+      <w:lvlJc w:val="left"/>
+      <w:pPr>
+        <w:ind w:left="2868" w:hanging="360"/>
+      </w:pPr>
+      <w:rPr>
+        <w:rFonts w:ascii="Wingdings" w:hAnsi="Wingdings" w:hint="default"/>
+      </w:rPr>
+    </w:lvl>
+    <w:lvl w:ilvl="3" w:tplc="240A0001" w:tentative="1">
+      <w:start w:val="1"/>
+      <w:numFmt w:val="bullet"/>
+      <w:lvlText w:val=""/>
+      <w:lvlJc w:val="left"/>
+      <w:pPr>
+        <w:ind w:left="3588" w:hanging="360"/>
+      </w:pPr>
+      <w:rPr>
+        <w:rFonts w:ascii="Symbol" w:hAnsi="Symbol" w:hint="default"/>
+      </w:rPr>
+    </w:lvl>
+    <w:lvl w:ilvl="4" w:tplc="240A0003" w:tentative="1">
+      <w:start w:val="1"/>
+      <w:numFmt w:val="bullet"/>
+      <w:lvlText w:val="o"/>
+      <w:lvlJc w:val="left"/>
+      <w:pPr>
+        <w:ind w:left="4308" w:hanging="360"/>
+      </w:pPr>
+      <w:rPr>
+        <w:rFonts w:ascii="Courier New" w:hAnsi="Courier New" w:cs="Courier New" w:hint="default"/>
+      </w:rPr>
+    </w:lvl>
+    <w:lvl w:ilvl="5" w:tplc="240A0005" w:tentative="1">
+      <w:start w:val="1"/>
+      <w:numFmt w:val="bullet"/>
+      <w:lvlText w:val=""/>
+      <w:lvlJc w:val="left"/>
+      <w:pPr>
+        <w:ind w:left="5028" w:hanging="360"/>
+      </w:pPr>
+      <w:rPr>
+        <w:rFonts w:ascii="Wingdings" w:hAnsi="Wingdings" w:hint="default"/>
+      </w:rPr>
+    </w:lvl>
+    <w:lvl w:ilvl="6" w:tplc="240A0001" w:tentative="1">
+      <w:start w:val="1"/>
+      <w:numFmt w:val="bullet"/>
+      <w:lvlText w:val=""/>
+      <w:lvlJc w:val="left"/>
+      <w:pPr>
+        <w:ind w:left="5748" w:hanging="360"/>
+      </w:pPr>
+      <w:rPr>
+        <w:rFonts w:ascii="Symbol" w:hAnsi="Symbol" w:hint="default"/>
+      </w:rPr>
+    </w:lvl>
+    <w:lvl w:ilvl="7" w:tplc="240A0003" w:tentative="1">
+      <w:start w:val="1"/>
+      <w:numFmt w:val="bullet"/>
+      <w:lvlText w:val="o"/>
+      <w:lvlJc w:val="left"/>
+      <w:pPr>
+        <w:ind w:left="6468" w:hanging="360"/>
+      </w:pPr>
+      <w:rPr>
+        <w:rFonts w:ascii="Courier New" w:hAnsi="Courier New" w:cs="Courier New" w:hint="default"/>
+      </w:rPr>
+    </w:lvl>
+    <w:lvl w:ilvl="8" w:tplc="240A0005" w:tentative="1">
+      <w:start w:val="1"/>
+      <w:numFmt w:val="bullet"/>
+      <w:lvlText w:val=""/>
+      <w:lvlJc w:val="left"/>
+      <w:pPr>
+        <w:ind w:left="7188" w:hanging="360"/>
+      </w:pPr>
+      <w:rPr>
+        <w:rFonts w:ascii="Wingdings" w:hAnsi="Wingdings" w:hint="default"/>
+      </w:rPr>
+    </w:lvl>
+  </w:abstractNum>
+  <w:abstractNum w:abstractNumId="11" w15:restartNumberingAfterBreak="0">
     <w:nsid w:val="1AD632B3"/>
     <w:multiLevelType w:val="multilevel"/>
     <w:tmpl w:val="9986284E"/>
@@ -15906,7 +16001,7 @@
       </w:rPr>
     </w:lvl>
   </w:abstractNum>
-  <w:abstractNum w:abstractNumId="11" w15:restartNumberingAfterBreak="0">
+  <w:abstractNum w:abstractNumId="12" w15:restartNumberingAfterBreak="0">
     <w:nsid w:val="1FCB6687"/>
     <w:multiLevelType w:val="multilevel"/>
     <w:tmpl w:val="4BB617F0"/>
@@ -16055,7 +16150,7 @@
       </w:rPr>
     </w:lvl>
   </w:abstractNum>
-  <w:abstractNum w:abstractNumId="12" w15:restartNumberingAfterBreak="0">
+  <w:abstractNum w:abstractNumId="13" w15:restartNumberingAfterBreak="0">
     <w:nsid w:val="1FFA7B17"/>
     <w:multiLevelType w:val="multilevel"/>
     <w:tmpl w:val="0CFA308E"/>
@@ -16204,7 +16299,7 @@
       </w:rPr>
     </w:lvl>
   </w:abstractNum>
-  <w:abstractNum w:abstractNumId="13" w15:restartNumberingAfterBreak="0">
+  <w:abstractNum w:abstractNumId="14" w15:restartNumberingAfterBreak="0">
     <w:nsid w:val="23F817D4"/>
     <w:multiLevelType w:val="multilevel"/>
     <w:tmpl w:val="B7F82824"/>
@@ -16353,7 +16448,7 @@
       </w:rPr>
     </w:lvl>
   </w:abstractNum>
-  <w:abstractNum w:abstractNumId="14" w15:restartNumberingAfterBreak="0">
+  <w:abstractNum w:abstractNumId="15" w15:restartNumberingAfterBreak="0">
     <w:nsid w:val="26780EAB"/>
     <w:multiLevelType w:val="multilevel"/>
     <w:tmpl w:val="D45ED4F4"/>
@@ -16502,7 +16597,7 @@
       </w:rPr>
     </w:lvl>
   </w:abstractNum>
-  <w:abstractNum w:abstractNumId="15" w15:restartNumberingAfterBreak="0">
+  <w:abstractNum w:abstractNumId="16" w15:restartNumberingAfterBreak="0">
     <w:nsid w:val="2A8C73B5"/>
     <w:multiLevelType w:val="multilevel"/>
     <w:tmpl w:val="588C772A"/>
@@ -16651,7 +16746,7 @@
       </w:rPr>
     </w:lvl>
   </w:abstractNum>
-  <w:abstractNum w:abstractNumId="16" w15:restartNumberingAfterBreak="0">
+  <w:abstractNum w:abstractNumId="17" w15:restartNumberingAfterBreak="0">
     <w:nsid w:val="2BB75459"/>
     <w:multiLevelType w:val="multilevel"/>
     <w:tmpl w:val="6122D83E"/>
@@ -16800,7 +16895,7 @@
       </w:rPr>
     </w:lvl>
   </w:abstractNum>
-  <w:abstractNum w:abstractNumId="17" w15:restartNumberingAfterBreak="0">
+  <w:abstractNum w:abstractNumId="18" w15:restartNumberingAfterBreak="0">
     <w:nsid w:val="31292A4A"/>
     <w:multiLevelType w:val="multilevel"/>
     <w:tmpl w:val="1E4C9988"/>
@@ -16949,7 +17044,7 @@
       </w:rPr>
     </w:lvl>
   </w:abstractNum>
-  <w:abstractNum w:abstractNumId="18" w15:restartNumberingAfterBreak="0">
+  <w:abstractNum w:abstractNumId="19" w15:restartNumberingAfterBreak="0">
     <w:nsid w:val="33E35614"/>
     <w:multiLevelType w:val="multilevel"/>
     <w:tmpl w:val="29446336"/>
@@ -17098,7 +17193,7 @@
       </w:rPr>
     </w:lvl>
   </w:abstractNum>
-  <w:abstractNum w:abstractNumId="19" w15:restartNumberingAfterBreak="0">
+  <w:abstractNum w:abstractNumId="20" w15:restartNumberingAfterBreak="0">
     <w:nsid w:val="37172ED0"/>
     <w:multiLevelType w:val="multilevel"/>
     <w:tmpl w:val="5EDCA7AE"/>
@@ -17247,7 +17342,7 @@
       </w:rPr>
     </w:lvl>
   </w:abstractNum>
-  <w:abstractNum w:abstractNumId="20" w15:restartNumberingAfterBreak="0">
+  <w:abstractNum w:abstractNumId="21" w15:restartNumberingAfterBreak="0">
     <w:nsid w:val="38C9455D"/>
     <w:multiLevelType w:val="multilevel"/>
     <w:tmpl w:val="61A69674"/>
@@ -17396,7 +17491,7 @@
       </w:rPr>
     </w:lvl>
   </w:abstractNum>
-  <w:abstractNum w:abstractNumId="21" w15:restartNumberingAfterBreak="0">
+  <w:abstractNum w:abstractNumId="22" w15:restartNumberingAfterBreak="0">
     <w:nsid w:val="39680DAC"/>
     <w:multiLevelType w:val="multilevel"/>
     <w:tmpl w:val="3ECED1FC"/>
@@ -17545,7 +17640,7 @@
       </w:rPr>
     </w:lvl>
   </w:abstractNum>
-  <w:abstractNum w:abstractNumId="22" w15:restartNumberingAfterBreak="0">
+  <w:abstractNum w:abstractNumId="23" w15:restartNumberingAfterBreak="0">
     <w:nsid w:val="3D052A00"/>
     <w:multiLevelType w:val="hybridMultilevel"/>
     <w:tmpl w:val="78D2781E"/>
@@ -17634,7 +17729,7 @@
       </w:pPr>
     </w:lvl>
   </w:abstractNum>
-  <w:abstractNum w:abstractNumId="23" w15:restartNumberingAfterBreak="0">
+  <w:abstractNum w:abstractNumId="24" w15:restartNumberingAfterBreak="0">
     <w:nsid w:val="3E2E3617"/>
     <w:multiLevelType w:val="multilevel"/>
     <w:tmpl w:val="9F6EEF0C"/>
@@ -17783,7 +17878,7 @@
       </w:rPr>
     </w:lvl>
   </w:abstractNum>
-  <w:abstractNum w:abstractNumId="24" w15:restartNumberingAfterBreak="0">
+  <w:abstractNum w:abstractNumId="25" w15:restartNumberingAfterBreak="0">
     <w:nsid w:val="4296294F"/>
     <w:multiLevelType w:val="multilevel"/>
     <w:tmpl w:val="12468E86"/>
@@ -17932,7 +18027,7 @@
       </w:rPr>
     </w:lvl>
   </w:abstractNum>
-  <w:abstractNum w:abstractNumId="25" w15:restartNumberingAfterBreak="0">
+  <w:abstractNum w:abstractNumId="26" w15:restartNumberingAfterBreak="0">
     <w:nsid w:val="4E850804"/>
     <w:multiLevelType w:val="multilevel"/>
     <w:tmpl w:val="4D286382"/>
@@ -18081,7 +18176,7 @@
       </w:rPr>
     </w:lvl>
   </w:abstractNum>
-  <w:abstractNum w:abstractNumId="26" w15:restartNumberingAfterBreak="0">
+  <w:abstractNum w:abstractNumId="27" w15:restartNumberingAfterBreak="0">
     <w:nsid w:val="4E892071"/>
     <w:multiLevelType w:val="multilevel"/>
     <w:tmpl w:val="6BCE455C"/>
@@ -18230,7 +18325,7 @@
       </w:rPr>
     </w:lvl>
   </w:abstractNum>
-  <w:abstractNum w:abstractNumId="27" w15:restartNumberingAfterBreak="0">
+  <w:abstractNum w:abstractNumId="28" w15:restartNumberingAfterBreak="0">
     <w:nsid w:val="52055541"/>
     <w:multiLevelType w:val="multilevel"/>
     <w:tmpl w:val="EB887388"/>
@@ -18379,7 +18474,7 @@
       </w:rPr>
     </w:lvl>
   </w:abstractNum>
-  <w:abstractNum w:abstractNumId="28" w15:restartNumberingAfterBreak="0">
+  <w:abstractNum w:abstractNumId="29" w15:restartNumberingAfterBreak="0">
     <w:nsid w:val="5B47712D"/>
     <w:multiLevelType w:val="multilevel"/>
     <w:tmpl w:val="4ACE58CA"/>
@@ -18528,7 +18623,7 @@
       </w:rPr>
     </w:lvl>
   </w:abstractNum>
-  <w:abstractNum w:abstractNumId="29" w15:restartNumberingAfterBreak="0">
+  <w:abstractNum w:abstractNumId="30" w15:restartNumberingAfterBreak="0">
     <w:nsid w:val="5B593CB6"/>
     <w:multiLevelType w:val="multilevel"/>
     <w:tmpl w:val="A3DA569E"/>
@@ -18677,7 +18772,7 @@
       </w:rPr>
     </w:lvl>
   </w:abstractNum>
-  <w:abstractNum w:abstractNumId="30" w15:restartNumberingAfterBreak="0">
+  <w:abstractNum w:abstractNumId="31" w15:restartNumberingAfterBreak="0">
     <w:nsid w:val="5C880C8E"/>
     <w:multiLevelType w:val="multilevel"/>
     <w:tmpl w:val="85E8AAF4"/>
@@ -18826,7 +18921,7 @@
       </w:rPr>
     </w:lvl>
   </w:abstractNum>
-  <w:abstractNum w:abstractNumId="31" w15:restartNumberingAfterBreak="0">
+  <w:abstractNum w:abstractNumId="32" w15:restartNumberingAfterBreak="0">
     <w:nsid w:val="5CA55FC7"/>
     <w:multiLevelType w:val="multilevel"/>
     <w:tmpl w:val="1BD87D80"/>
@@ -18975,7 +19070,7 @@
       </w:rPr>
     </w:lvl>
   </w:abstractNum>
-  <w:abstractNum w:abstractNumId="32" w15:restartNumberingAfterBreak="0">
+  <w:abstractNum w:abstractNumId="33" w15:restartNumberingAfterBreak="0">
     <w:nsid w:val="5EFA7108"/>
     <w:multiLevelType w:val="multilevel"/>
     <w:tmpl w:val="2B16467E"/>
@@ -19124,7 +19219,7 @@
       </w:rPr>
     </w:lvl>
   </w:abstractNum>
-  <w:abstractNum w:abstractNumId="33" w15:restartNumberingAfterBreak="0">
+  <w:abstractNum w:abstractNumId="34" w15:restartNumberingAfterBreak="0">
     <w:nsid w:val="60AB4A4D"/>
     <w:multiLevelType w:val="multilevel"/>
     <w:tmpl w:val="7B5A89B8"/>
@@ -19273,7 +19368,7 @@
       </w:rPr>
     </w:lvl>
   </w:abstractNum>
-  <w:abstractNum w:abstractNumId="34" w15:restartNumberingAfterBreak="0">
+  <w:abstractNum w:abstractNumId="35" w15:restartNumberingAfterBreak="0">
     <w:nsid w:val="634C2B6F"/>
     <w:multiLevelType w:val="multilevel"/>
     <w:tmpl w:val="D9C282BE"/>
@@ -19422,7 +19517,7 @@
       </w:rPr>
     </w:lvl>
   </w:abstractNum>
-  <w:abstractNum w:abstractNumId="35" w15:restartNumberingAfterBreak="0">
+  <w:abstractNum w:abstractNumId="36" w15:restartNumberingAfterBreak="0">
     <w:nsid w:val="63E22042"/>
     <w:multiLevelType w:val="multilevel"/>
     <w:tmpl w:val="9AB0F32E"/>
@@ -19571,7 +19666,7 @@
       </w:rPr>
     </w:lvl>
   </w:abstractNum>
-  <w:abstractNum w:abstractNumId="36" w15:restartNumberingAfterBreak="0">
+  <w:abstractNum w:abstractNumId="37" w15:restartNumberingAfterBreak="0">
     <w:nsid w:val="66337B19"/>
     <w:multiLevelType w:val="multilevel"/>
     <w:tmpl w:val="68F61FAE"/>
@@ -19720,7 +19815,7 @@
       </w:rPr>
     </w:lvl>
   </w:abstractNum>
-  <w:abstractNum w:abstractNumId="37" w15:restartNumberingAfterBreak="0">
+  <w:abstractNum w:abstractNumId="38" w15:restartNumberingAfterBreak="0">
     <w:nsid w:val="66B03218"/>
     <w:multiLevelType w:val="multilevel"/>
     <w:tmpl w:val="E7E85F70"/>
@@ -19869,7 +19964,7 @@
       </w:rPr>
     </w:lvl>
   </w:abstractNum>
-  <w:abstractNum w:abstractNumId="38" w15:restartNumberingAfterBreak="0">
+  <w:abstractNum w:abstractNumId="39" w15:restartNumberingAfterBreak="0">
     <w:nsid w:val="6848509B"/>
     <w:multiLevelType w:val="multilevel"/>
     <w:tmpl w:val="2408B73E"/>
@@ -20018,7 +20113,7 @@
       </w:rPr>
     </w:lvl>
   </w:abstractNum>
-  <w:abstractNum w:abstractNumId="39" w15:restartNumberingAfterBreak="0">
+  <w:abstractNum w:abstractNumId="40" w15:restartNumberingAfterBreak="0">
     <w:nsid w:val="77FC5492"/>
     <w:multiLevelType w:val="multilevel"/>
     <w:tmpl w:val="5CD014DC"/>
@@ -20167,7 +20262,7 @@
       </w:rPr>
     </w:lvl>
   </w:abstractNum>
-  <w:abstractNum w:abstractNumId="40" w15:restartNumberingAfterBreak="0">
+  <w:abstractNum w:abstractNumId="41" w15:restartNumberingAfterBreak="0">
     <w:nsid w:val="78923C2D"/>
     <w:multiLevelType w:val="multilevel"/>
     <w:tmpl w:val="B860CFA6"/>
@@ -20316,7 +20411,7 @@
       </w:rPr>
     </w:lvl>
   </w:abstractNum>
-  <w:abstractNum w:abstractNumId="41" w15:restartNumberingAfterBreak="0">
+  <w:abstractNum w:abstractNumId="42" w15:restartNumberingAfterBreak="0">
     <w:nsid w:val="7BA07CA7"/>
     <w:multiLevelType w:val="multilevel"/>
     <w:tmpl w:val="BE763D18"/>
@@ -20465,7 +20560,7 @@
       </w:rPr>
     </w:lvl>
   </w:abstractNum>
-  <w:abstractNum w:abstractNumId="42" w15:restartNumberingAfterBreak="0">
+  <w:abstractNum w:abstractNumId="43" w15:restartNumberingAfterBreak="0">
     <w:nsid w:val="7E2D5A96"/>
     <w:multiLevelType w:val="multilevel"/>
     <w:tmpl w:val="E054A008"/>
@@ -20615,67 +20710,67 @@
     </w:lvl>
   </w:abstractNum>
   <w:num w:numId="1">
-    <w:abstractNumId w:val="33"/>
+    <w:abstractNumId w:val="34"/>
   </w:num>
   <w:num w:numId="2">
-    <w:abstractNumId w:val="42"/>
+    <w:abstractNumId w:val="43"/>
   </w:num>
   <w:num w:numId="3">
-    <w:abstractNumId w:val="37"/>
+    <w:abstractNumId w:val="38"/>
   </w:num>
   <w:num w:numId="4">
-    <w:abstractNumId w:val="29"/>
+    <w:abstractNumId w:val="30"/>
   </w:num>
   <w:num w:numId="5">
-    <w:abstractNumId w:val="17"/>
+    <w:abstractNumId w:val="18"/>
   </w:num>
   <w:num w:numId="6">
-    <w:abstractNumId w:val="18"/>
+    <w:abstractNumId w:val="19"/>
   </w:num>
   <w:num w:numId="7">
-    <w:abstractNumId w:val="27"/>
+    <w:abstractNumId w:val="28"/>
   </w:num>
   <w:num w:numId="8">
     <w:abstractNumId w:val="2"/>
   </w:num>
   <w:num w:numId="9">
-    <w:abstractNumId w:val="24"/>
+    <w:abstractNumId w:val="25"/>
   </w:num>
   <w:num w:numId="10">
     <w:abstractNumId w:val="5"/>
   </w:num>
   <w:num w:numId="11">
-    <w:abstractNumId w:val="10"/>
+    <w:abstractNumId w:val="11"/>
   </w:num>
   <w:num w:numId="12">
-    <w:abstractNumId w:val="31"/>
+    <w:abstractNumId w:val="32"/>
   </w:num>
   <w:num w:numId="13">
-    <w:abstractNumId w:val="41"/>
+    <w:abstractNumId w:val="42"/>
   </w:num>
   <w:num w:numId="14">
     <w:abstractNumId w:val="9"/>
   </w:num>
   <w:num w:numId="15">
-    <w:abstractNumId w:val="19"/>
+    <w:abstractNumId w:val="20"/>
   </w:num>
   <w:num w:numId="16">
-    <w:abstractNumId w:val="20"/>
+    <w:abstractNumId w:val="21"/>
   </w:num>
   <w:num w:numId="17">
-    <w:abstractNumId w:val="21"/>
+    <w:abstractNumId w:val="22"/>
   </w:num>
   <w:num w:numId="18">
-    <w:abstractNumId w:val="11"/>
+    <w:abstractNumId w:val="12"/>
   </w:num>
   <w:num w:numId="19">
-    <w:abstractNumId w:val="26"/>
+    <w:abstractNumId w:val="27"/>
   </w:num>
   <w:num w:numId="20">
-    <w:abstractNumId w:val="16"/>
+    <w:abstractNumId w:val="17"/>
   </w:num>
   <w:num w:numId="21">
-    <w:abstractNumId w:val="15"/>
+    <w:abstractNumId w:val="16"/>
   </w:num>
   <w:num w:numId="22">
     <w:abstractNumId w:val="3"/>
@@ -20684,49 +20779,49 @@
     <w:abstractNumId w:val="4"/>
   </w:num>
   <w:num w:numId="24">
-    <w:abstractNumId w:val="40"/>
+    <w:abstractNumId w:val="41"/>
   </w:num>
   <w:num w:numId="25">
-    <w:abstractNumId w:val="28"/>
+    <w:abstractNumId w:val="29"/>
   </w:num>
   <w:num w:numId="26">
-    <w:abstractNumId w:val="34"/>
+    <w:abstractNumId w:val="35"/>
   </w:num>
   <w:num w:numId="27">
-    <w:abstractNumId w:val="12"/>
+    <w:abstractNumId w:val="13"/>
   </w:num>
   <w:num w:numId="28">
     <w:abstractNumId w:val="6"/>
   </w:num>
   <w:num w:numId="29">
-    <w:abstractNumId w:val="25"/>
+    <w:abstractNumId w:val="26"/>
   </w:num>
   <w:num w:numId="30">
-    <w:abstractNumId w:val="39"/>
+    <w:abstractNumId w:val="40"/>
   </w:num>
   <w:num w:numId="31">
-    <w:abstractNumId w:val="23"/>
+    <w:abstractNumId w:val="24"/>
   </w:num>
   <w:num w:numId="32">
-    <w:abstractNumId w:val="13"/>
+    <w:abstractNumId w:val="14"/>
   </w:num>
   <w:num w:numId="33">
-    <w:abstractNumId w:val="14"/>
+    <w:abstractNumId w:val="15"/>
   </w:num>
   <w:num w:numId="34">
     <w:abstractNumId w:val="7"/>
   </w:num>
   <w:num w:numId="35">
-    <w:abstractNumId w:val="35"/>
+    <w:abstractNumId w:val="36"/>
   </w:num>
   <w:num w:numId="36">
-    <w:abstractNumId w:val="32"/>
+    <w:abstractNumId w:val="33"/>
   </w:num>
   <w:num w:numId="37">
-    <w:abstractNumId w:val="36"/>
+    <w:abstractNumId w:val="37"/>
   </w:num>
   <w:num w:numId="38">
-    <w:abstractNumId w:val="30"/>
+    <w:abstractNumId w:val="31"/>
   </w:num>
   <w:num w:numId="39">
     <w:abstractNumId w:val="1"/>
@@ -20735,13 +20830,16 @@
     <w:abstractNumId w:val="8"/>
   </w:num>
   <w:num w:numId="41">
-    <w:abstractNumId w:val="38"/>
+    <w:abstractNumId w:val="39"/>
   </w:num>
   <w:num w:numId="42">
     <w:abstractNumId w:val="0"/>
   </w:num>
   <w:num w:numId="43">
-    <w:abstractNumId w:val="22"/>
+    <w:abstractNumId w:val="23"/>
+  </w:num>
+  <w:num w:numId="44">
+    <w:abstractNumId w:val="10"/>
   </w:num>
 </w:numbering>
 </file>

</xml_diff>